<commit_message>
compte rendu de réunion du 07 - 11 - 2014
</commit_message>
<xml_diff>
--- a/Comptes rendu de réunion/réunion 28-10-2014.docx
+++ b/Comptes rendu de réunion/réunion 28-10-2014.docx
@@ -66,63 +66,176 @@
     </w:p>
     <w:p>
       <w:r>
-        <w:t>Android studio pour le développement de l’application mobile</w:t>
-      </w:r>
+        <w:t>Android studio pour le développement de l’application mobile.</w:t>
+      </w:r>
+    </w:p>
+    <w:p/>
+    <w:p>
+      <w:r>
+        <w:t xml:space="preserve">Monter une page web sur laquelle on affiche la carte </w:t>
+      </w:r>
+      <w:proofErr w:type="spellStart"/>
+      <w:r>
+        <w:t>google</w:t>
+      </w:r>
+      <w:proofErr w:type="spellEnd"/>
+      <w:r>
+        <w:t xml:space="preserve"> </w:t>
+      </w:r>
+      <w:proofErr w:type="spellStart"/>
+      <w:r>
+        <w:t>map</w:t>
+      </w:r>
+      <w:proofErr w:type="spellEnd"/>
+      <w:r>
+        <w:t xml:space="preserve"> et sur laquelle on peut afficher des points et récupérer leur</w:t>
+      </w:r>
+      <w:r>
+        <w:t>s</w:t>
+      </w:r>
+      <w:r>
+        <w:t xml:space="preserve"> coordonnées GPS.</w:t>
+      </w:r>
+    </w:p>
+    <w:p/>
+    <w:p>
+      <w:r>
+        <w:t xml:space="preserve">Prochain </w:t>
+      </w:r>
+      <w:proofErr w:type="spellStart"/>
+      <w:proofErr w:type="gramStart"/>
+      <w:r>
+        <w:t>rendez vous</w:t>
+      </w:r>
+      <w:proofErr w:type="spellEnd"/>
+      <w:r>
+        <w:t xml:space="preserve"> </w:t>
+      </w:r>
+      <w:r>
+        <w:sym w:font="Wingdings" w:char="F0E0"/>
+      </w:r>
+      <w:proofErr w:type="gramEnd"/>
+      <w:r>
+        <w:t xml:space="preserve"> 07/10/2014 19h30.</w:t>
+      </w:r>
+    </w:p>
+    <w:p>
+      <w:pPr>
+        <w:pBdr>
+          <w:bottom w:val="single" w:sz="12" w:space="1" w:color="auto"/>
+        </w:pBdr>
+      </w:pPr>
+    </w:p>
+    <w:p>
+      <w:r>
+        <w:t xml:space="preserve">Le but </w:t>
+      </w:r>
+      <w:r>
+        <w:sym w:font="Wingdings" w:char="F0E0"/>
+      </w:r>
+      <w:r>
+        <w:t xml:space="preserve"> adapter en temps réel les tournées des camions </w:t>
+      </w:r>
+      <w:proofErr w:type="spellStart"/>
+      <w:r>
+        <w:t>sictom</w:t>
+      </w:r>
+      <w:proofErr w:type="spellEnd"/>
+      <w:r>
+        <w:t xml:space="preserve"> dans le cas où un tournée à un problème une autre peu prendre le relais.</w:t>
+      </w:r>
+    </w:p>
+    <w:p/>
+    <w:p>
+      <w:r>
+        <w:t>Faire une table avec une seule colonne qui sauvegarde les différents points (</w:t>
+      </w:r>
+      <w:proofErr w:type="spellStart"/>
+      <w:r>
+        <w:t>num</w:t>
+      </w:r>
+      <w:proofErr w:type="spellEnd"/>
+      <w:r>
+        <w:t xml:space="preserve"> + latitude + longitu</w:t>
+      </w:r>
+      <w:r>
+        <w:t>de + identifiant du téléphone).</w:t>
+      </w:r>
+      <w:r>
+        <w:t xml:space="preserve"> </w:t>
+      </w:r>
+      <w:r>
+        <w:sym w:font="Wingdings" w:char="F0E8"/>
+      </w:r>
+      <w:r>
+        <w:t xml:space="preserve"> </w:t>
+      </w:r>
+      <w:proofErr w:type="gramStart"/>
+      <w:r>
+        <w:t>google</w:t>
+      </w:r>
+      <w:proofErr w:type="gramEnd"/>
+      <w:r>
+        <w:t xml:space="preserve"> cloud (NOSQL).</w:t>
+      </w:r>
+    </w:p>
+    <w:p>
+      <w:r>
+        <w:t>Application sur le téléphone qui permet d’</w:t>
+      </w:r>
+      <w:proofErr w:type="spellStart"/>
+      <w:r>
+        <w:t>enregister</w:t>
+      </w:r>
+      <w:proofErr w:type="spellEnd"/>
+      <w:r>
+        <w:t xml:space="preserve"> les points dans la BDD toutes les secondes (</w:t>
+      </w:r>
+      <w:proofErr w:type="spellStart"/>
+      <w:r>
+        <w:t>timestamp</w:t>
+      </w:r>
+      <w:proofErr w:type="spellEnd"/>
+      <w:r>
+        <w:t>).</w:t>
+      </w:r>
+    </w:p>
+    <w:p>
+      <w:r>
+        <w:t xml:space="preserve">Garder les données dans un dossier toutes les secondes et uploader le fichier dans la </w:t>
+      </w:r>
+      <w:proofErr w:type="spellStart"/>
+      <w:r>
+        <w:t>bdd</w:t>
+      </w:r>
+      <w:proofErr w:type="spellEnd"/>
+      <w:r>
+        <w:t xml:space="preserve"> toutes les heures. Attention à la robustesse </w:t>
+      </w:r>
+      <w:r>
+        <w:sym w:font="Wingdings" w:char="F0E0"/>
+      </w:r>
+      <w:r>
+        <w:t xml:space="preserve"> pertes des données !!</w:t>
+      </w:r>
+    </w:p>
+    <w:p>
+      <w:r>
+        <w:t xml:space="preserve">Carte </w:t>
+      </w:r>
+      <w:proofErr w:type="spellStart"/>
+      <w:r>
+        <w:t>google</w:t>
+      </w:r>
+      <w:proofErr w:type="spellEnd"/>
+      <w:r>
+        <w:t xml:space="preserve"> sur l’application qui montre la position actuelle.</w:t>
+      </w:r>
+    </w:p>
+    <w:p/>
+    <w:p>
       <w:bookmarkStart w:id="0" w:name="_GoBack"/>
       <w:bookmarkEnd w:id="0"/>
-      <w:r>
-        <w:t>.</w:t>
-      </w:r>
-    </w:p>
-    <w:p/>
-    <w:p>
-      <w:r>
-        <w:t xml:space="preserve">Monter une page web sur laquelle on affiche la carte </w:t>
-      </w:r>
-      <w:proofErr w:type="spellStart"/>
-      <w:r>
-        <w:t>google</w:t>
-      </w:r>
-      <w:proofErr w:type="spellEnd"/>
-      <w:r>
-        <w:t xml:space="preserve"> </w:t>
-      </w:r>
-      <w:proofErr w:type="spellStart"/>
-      <w:r>
-        <w:t>map</w:t>
-      </w:r>
-      <w:proofErr w:type="spellEnd"/>
-      <w:r>
-        <w:t xml:space="preserve"> et sur laquelle on peut afficher des points et récupérer leur</w:t>
-      </w:r>
-      <w:r>
-        <w:t>s</w:t>
-      </w:r>
-      <w:r>
-        <w:t xml:space="preserve"> coordonnées GPS.</w:t>
-      </w:r>
-    </w:p>
-    <w:p/>
-    <w:p>
-      <w:r>
-        <w:t xml:space="preserve">Prochain </w:t>
-      </w:r>
-      <w:proofErr w:type="spellStart"/>
-      <w:proofErr w:type="gramStart"/>
-      <w:r>
-        <w:t xml:space="preserve">rendez </w:t>
-      </w:r>
-      <w:proofErr w:type="spellEnd"/>
-      <w:r>
-        <w:t xml:space="preserve">vous </w:t>
-      </w:r>
-      <w:r>
-        <w:sym w:font="Wingdings" w:char="F0E0"/>
-      </w:r>
-      <w:proofErr w:type="gramEnd"/>
-      <w:r>
-        <w:t xml:space="preserve"> 07/10/2014 19h30.</w:t>
-      </w:r>
     </w:p>
     <w:sectPr>
       <w:pgSz w:w="11906" w:h="16838"/>

</xml_diff>

<commit_message>
hard push de Latiatia
</commit_message>
<xml_diff>
--- a/Comptes rendu de réunion/réunion 28-10-2014.docx
+++ b/Comptes rendu de réunion/réunion 28-10-2014.docx
@@ -4,7 +4,23 @@
   <w:body>
     <w:p>
       <w:r>
-        <w:t>Application sur un smartphone Android qui se localise et qui donne ces informations sur un web service qui affiche le téléphone sur le google map.</w:t>
+        <w:t xml:space="preserve">Application sur un smartphone Android qui se localise et qui donne ces informations sur un web service qui affiche le téléphone sur le </w:t>
+      </w:r>
+      <w:proofErr w:type="spellStart"/>
+      <w:r>
+        <w:t>google</w:t>
+      </w:r>
+      <w:proofErr w:type="spellEnd"/>
+      <w:r>
+        <w:t xml:space="preserve"> </w:t>
+      </w:r>
+      <w:proofErr w:type="spellStart"/>
+      <w:r>
+        <w:t>map</w:t>
+      </w:r>
+      <w:proofErr w:type="spellEnd"/>
+      <w:r>
+        <w:t>.</w:t>
       </w:r>
     </w:p>
     <w:p>
@@ -31,8 +47,21 @@
     </w:p>
     <w:p/>
     <w:p>
-      <w:r>
-        <w:t>Javascript pour le webservice avant de commencer sur du Java.</w:t>
+      <w:proofErr w:type="spellStart"/>
+      <w:r>
+        <w:t>Javascript</w:t>
+      </w:r>
+      <w:proofErr w:type="spellEnd"/>
+      <w:r>
+        <w:t xml:space="preserve"> pour le </w:t>
+      </w:r>
+      <w:proofErr w:type="spellStart"/>
+      <w:r>
+        <w:t>webservice</w:t>
+      </w:r>
+      <w:proofErr w:type="spellEnd"/>
+      <w:r>
+        <w:t xml:space="preserve"> avant de commencer sur du Java.</w:t>
       </w:r>
     </w:p>
     <w:p>
@@ -43,7 +72,23 @@
     <w:p/>
     <w:p>
       <w:r>
-        <w:t>Monter une page web sur laquelle on affiche la carte google map et sur laquelle on peut afficher des points et récupérer leur</w:t>
+        <w:t xml:space="preserve">Monter une page web sur laquelle on affiche la carte </w:t>
+      </w:r>
+      <w:proofErr w:type="spellStart"/>
+      <w:r>
+        <w:t>google</w:t>
+      </w:r>
+      <w:proofErr w:type="spellEnd"/>
+      <w:r>
+        <w:t xml:space="preserve"> </w:t>
+      </w:r>
+      <w:proofErr w:type="spellStart"/>
+      <w:r>
+        <w:t>map</w:t>
+      </w:r>
+      <w:proofErr w:type="spellEnd"/>
+      <w:r>
+        <w:t xml:space="preserve"> et sur laquelle on peut afficher des points et récupérer leur</w:t>
       </w:r>
       <w:r>
         <w:t>s</w:t>
@@ -55,11 +100,21 @@
     <w:p/>
     <w:p>
       <w:r>
-        <w:t xml:space="preserve">Prochain rendez vous </w:t>
+        <w:t xml:space="preserve">Prochain </w:t>
+      </w:r>
+      <w:proofErr w:type="spellStart"/>
+      <w:proofErr w:type="gramStart"/>
+      <w:r>
+        <w:t>rendez vous</w:t>
+      </w:r>
+      <w:proofErr w:type="spellEnd"/>
+      <w:r>
+        <w:t xml:space="preserve"> </w:t>
       </w:r>
       <w:r>
         <w:sym w:font="Wingdings" w:char="F0E0"/>
       </w:r>
+      <w:proofErr w:type="gramEnd"/>
       <w:r>
         <w:t xml:space="preserve"> 07/10/2014 19h30.</w:t>
       </w:r>
@@ -79,13 +134,37 @@
         <w:sym w:font="Wingdings" w:char="F0E0"/>
       </w:r>
       <w:r>
-        <w:t xml:space="preserve"> adapter en temps réel les tournées des camions sictom dans le cas où un tournée à un problème une autre peu prendre le relais.</w:t>
+        <w:t xml:space="preserve"> adapter en temps réel les tournées des camions </w:t>
+      </w:r>
+      <w:proofErr w:type="spellStart"/>
+      <w:r>
+        <w:t>sictom</w:t>
+      </w:r>
+      <w:proofErr w:type="spellEnd"/>
+      <w:r>
+        <w:t xml:space="preserve"> dans le cas où un tournée à un problème une autre peu prendre le relais.</w:t>
       </w:r>
     </w:p>
     <w:p/>
     <w:p>
       <w:r>
-        <w:t>Faire une table avec une seule colonne qui sauvegarde les différents points (num + latitude + longitu</w:t>
+        <w:t>Faire une table avec une seule colonne qui sauvegarde les différents points (</w:t>
+      </w:r>
+      <w:proofErr w:type="spellStart"/>
+      <w:r>
+        <w:t>n</w:t>
+      </w:r>
+      <w:bookmarkStart w:id="0" w:name="_GoBack"/>
+      <w:r>
+        <w:t>u</w:t>
+      </w:r>
+      <w:bookmarkEnd w:id="0"/>
+      <w:r>
+        <w:t>m</w:t>
+      </w:r>
+      <w:proofErr w:type="spellEnd"/>
+      <w:r>
+        <w:t xml:space="preserve"> + latitude + longitu</w:t>
       </w:r>
       <w:r>
         <w:t>de + identifiant du téléphone).</w:t>
@@ -97,17 +176,49 @@
         <w:sym w:font="Wingdings" w:char="F0E8"/>
       </w:r>
       <w:r>
-        <w:t xml:space="preserve"> google cloud (NOSQL).</w:t>
-      </w:r>
-    </w:p>
-    <w:p>
-      <w:r>
-        <w:t>Application sur le téléphone qui permet d’enregister les points dans la BDD toutes les secondes (timestamp).</w:t>
-      </w:r>
-    </w:p>
-    <w:p>
-      <w:r>
-        <w:t xml:space="preserve">Garder les données dans un dossier toutes les secondes et uploader le fichier dans la bdd toutes les heures. Attention à la robustesse </w:t>
+        <w:t xml:space="preserve"> </w:t>
+      </w:r>
+      <w:proofErr w:type="gramStart"/>
+      <w:r>
+        <w:t>google</w:t>
+      </w:r>
+      <w:proofErr w:type="gramEnd"/>
+      <w:r>
+        <w:t xml:space="preserve"> cloud (NOSQL).</w:t>
+      </w:r>
+    </w:p>
+    <w:p>
+      <w:r>
+        <w:t>Application sur le téléphone qui permet d’</w:t>
+      </w:r>
+      <w:proofErr w:type="spellStart"/>
+      <w:r>
+        <w:t>enregister</w:t>
+      </w:r>
+      <w:proofErr w:type="spellEnd"/>
+      <w:r>
+        <w:t xml:space="preserve"> les points dans la BDD toutes les secondes (</w:t>
+      </w:r>
+      <w:proofErr w:type="spellStart"/>
+      <w:r>
+        <w:t>timestamp</w:t>
+      </w:r>
+      <w:proofErr w:type="spellEnd"/>
+      <w:r>
+        <w:t>).</w:t>
+      </w:r>
+    </w:p>
+    <w:p>
+      <w:r>
+        <w:t xml:space="preserve">Garder les données dans un dossier toutes les secondes et uploader le fichier dans la </w:t>
+      </w:r>
+      <w:proofErr w:type="spellStart"/>
+      <w:r>
+        <w:t>bdd</w:t>
+      </w:r>
+      <w:proofErr w:type="spellEnd"/>
+      <w:r>
+        <w:t xml:space="preserve"> toutes les heures. Attention à la robustesse </w:t>
       </w:r>
       <w:r>
         <w:sym w:font="Wingdings" w:char="F0E0"/>
@@ -118,7 +229,15 @@
     </w:p>
     <w:p>
       <w:r>
-        <w:t>Carte google sur l’application qui montre la position actuelle.</w:t>
+        <w:t xml:space="preserve">Carte </w:t>
+      </w:r>
+      <w:proofErr w:type="spellStart"/>
+      <w:r>
+        <w:t>google</w:t>
+      </w:r>
+      <w:proofErr w:type="spellEnd"/>
+      <w:r>
+        <w:t xml:space="preserve"> sur l’application qui montre la position actuelle.</w:t>
       </w:r>
     </w:p>
     <w:p/>
@@ -146,8 +265,21 @@
     </w:p>
     <w:p>
       <w:r>
-        <w:t>Semaine des vacs : téléphone stable (perte des données), envoi de données au cloud</w:t>
-      </w:r>
+        <w:t xml:space="preserve">Semaine des </w:t>
+      </w:r>
+      <w:proofErr w:type="spellStart"/>
+      <w:r>
+        <w:t>vacs</w:t>
+      </w:r>
+      <w:proofErr w:type="spellEnd"/>
+      <w:r>
+        <w:t xml:space="preserve"> : téléphone stable (perte des données), envoi de données au </w:t>
+      </w:r>
+      <w:proofErr w:type="spellStart"/>
+      <w:r>
+        <w:t>cloud</w:t>
+      </w:r>
+      <w:proofErr w:type="spellEnd"/>
     </w:p>
     <w:p>
       <w:pPr>
@@ -156,7 +288,15 @@
         </w:tabs>
       </w:pPr>
       <w:r>
-        <w:t>Réfléchir à l’interface : bouton + map + coordonnées</w:t>
+        <w:t xml:space="preserve">Réfléchir à l’interface : bouton + </w:t>
+      </w:r>
+      <w:proofErr w:type="spellStart"/>
+      <w:r>
+        <w:t>map</w:t>
+      </w:r>
+      <w:proofErr w:type="spellEnd"/>
+      <w:r>
+        <w:t xml:space="preserve"> + coordonnées</w:t>
       </w:r>
     </w:p>
     <w:p>
@@ -169,112 +309,6 @@
         <w:t>Interface glissées : schémas + diagrammes</w:t>
       </w:r>
     </w:p>
-    <w:p>
-      <w:pPr>
-        <w:rPr>
-          <w:b/>
-        </w:rPr>
-      </w:pPr>
-      <w:r>
-        <w:rPr>
-          <w:b/>
-        </w:rPr>
-        <w:lastRenderedPageBreak/>
-        <w:t>Réunion du 19/12/14</w:t>
-      </w:r>
-    </w:p>
-    <w:p>
-      <w:r>
-        <w:t xml:space="preserve">Ajout d’une nouvelle fenêtre : Point toutes les 15 minutes : </w:t>
-      </w:r>
-    </w:p>
-    <w:p>
-      <w:r>
-        <w:t>Soit on affiche l’endroit où on est soit on affiche le parcours</w:t>
-      </w:r>
-    </w:p>
-    <w:p>
-      <w:r>
-        <w:t>Ajouter la classe Tournée</w:t>
-      </w:r>
-    </w:p>
-    <w:p>
-      <w:r>
-        <w:t>Regarder crontab Google</w:t>
-      </w:r>
-    </w:p>
-    <w:p>
-      <w:r>
-        <w:t xml:space="preserve">Faire un schéma </w:t>
-      </w:r>
-      <w:r>
-        <w:t>du fonctionnement envoi de requêtes asynchrones</w:t>
-      </w:r>
-    </w:p>
-    <w:p>
-      <w:r>
-        <w:t>Pour la prochaine fois :</w:t>
-      </w:r>
-    </w:p>
-    <w:p>
-      <w:r>
-        <w:t>Maxime : crontab</w:t>
-      </w:r>
-      <w:r>
-        <w:t xml:space="preserve">, stockage de masse </w:t>
-      </w:r>
-      <w:r>
-        <w:t xml:space="preserve"> (prévenir par mail quand terminé)</w:t>
-      </w:r>
-    </w:p>
-    <w:p>
-      <w:r>
-        <w:t>Laetitia : Interfaces</w:t>
-      </w:r>
-    </w:p>
-    <w:p>
-      <w:r>
-        <w:t>Si on a le temps</w:t>
-      </w:r>
-    </w:p>
-    <w:p>
-      <w:r>
-        <w:t xml:space="preserve">Serveur en JS </w:t>
-      </w:r>
-    </w:p>
-    <w:p>
-      <w:r>
-        <w:t>Chaque téléphone aura un identifiant pour savoir qui a fait la tournée</w:t>
-      </w:r>
-    </w:p>
-    <w:p>
-      <w:r>
-        <w:t>On a deux cartes : une avec le point actuel des téléphones et une 2</w:t>
-      </w:r>
-      <w:r>
-        <w:rPr>
-          <w:vertAlign w:val="superscript"/>
-        </w:rPr>
-        <w:t>e</w:t>
-      </w:r>
-      <w:r>
-        <w:t xml:space="preserve"> pour voir le parcours des différents téléphones (toutes les 15 minutes pour les points).</w:t>
-      </w:r>
-    </w:p>
-    <w:p>
-      <w:r>
-        <w:t>Pour cela : connexion à la BDD</w:t>
-      </w:r>
-    </w:p>
-    <w:p>
-      <w:r>
-        <w:t>Partie importante car c’est ce qu’on montre au client</w:t>
-      </w:r>
-      <w:bookmarkStart w:id="0" w:name="_GoBack"/>
-      <w:bookmarkEnd w:id="0"/>
-    </w:p>
-    <w:p/>
-    <w:p/>
     <w:p/>
     <w:p/>
     <w:p/>
@@ -923,7 +957,7 @@
   <a:extraClrSchemeLst/>
   <a:extLst>
     <a:ext uri="{05A4C25C-085E-4340-85A3-A5531E510DB2}">
-      <thm15:themeFamily xmlns="" xmlns:thm15="http://schemas.microsoft.com/office/thememl/2012/main" name="Office Theme" id="{62F939B6-93AF-4DB8-9C6B-D6C7DFDC589F}" vid="{4A3C46E8-61CC-4603-A589-7422A47A8E4A}"/>
+      <thm15:themeFamily xmlns:thm15="http://schemas.microsoft.com/office/thememl/2012/main" xmlns="" name="Office Theme" id="{62F939B6-93AF-4DB8-9C6B-D6C7DFDC589F}" vid="{4A3C46E8-61CC-4603-A589-7422A47A8E4A}"/>
     </a:ext>
   </a:extLst>
 </a:theme>

</xml_diff>